<commit_message>
Policies revised and Admin statistics implemented
</commit_message>
<xml_diff>
--- a/docs/research/tests.docx
+++ b/docs/research/tests.docx
@@ -1,6 +1,6 @@
 
 <file path=word/document.xml><?xml version="1.0" encoding="utf-8"?>
-<w:document xmlns:wpc="http://schemas.microsoft.com/office/word/2010/wordprocessingCanvas" xmlns:cx="http://schemas.microsoft.com/office/drawing/2014/chartex" xmlns:cx1="http://schemas.microsoft.com/office/drawing/2015/9/8/chartex" xmlns:cx2="http://schemas.microsoft.com/office/drawing/2015/10/21/chartex" xmlns:cx3="http://schemas.microsoft.com/office/drawing/2016/5/9/chartex" xmlns:cx4="http://schemas.microsoft.com/office/drawing/2016/5/10/chartex" xmlns:cx5="http://schemas.microsoft.com/office/drawing/2016/5/11/chartex" xmlns:cx6="http://schemas.microsoft.com/office/drawing/2016/5/12/chartex" xmlns:cx7="http://schemas.microsoft.com/office/drawing/2016/5/13/chartex" xmlns:cx8="http://schemas.microsoft.com/office/drawing/2016/5/14/chartex" xmlns:mc="http://schemas.openxmlformats.org/markup-compatibility/2006" xmlns:aink="http://schemas.microsoft.com/office/drawing/2016/ink" xmlns:am3d="http://schemas.microsoft.com/office/drawing/2017/model3d" xmlns:o="urn:schemas-microsoft-com:office:office" xmlns:oel="http://schemas.microsoft.com/office/2019/extlst" xmlns:r="http://schemas.openxmlformats.org/officeDocument/2006/relationships" xmlns:m="http://schemas.openxmlformats.org/officeDocument/2006/math" xmlns:v="urn:schemas-microsoft-com:vml" xmlns:wp14="http://schemas.microsoft.com/office/word/2010/wordprocessingDrawing" xmlns:wp="http://schemas.openxmlformats.org/drawingml/2006/wordprocessingDrawing" xmlns:w10="urn:schemas-microsoft-com:office:word" xmlns:w="http://schemas.openxmlformats.org/wordprocessingml/2006/main" xmlns:w14="http://schemas.microsoft.com/office/word/2010/wordml" xmlns:w15="http://schemas.microsoft.com/office/word/2012/wordml" xmlns:w16cex="http://schemas.microsoft.com/office/word/2018/wordml/cex" xmlns:w16cid="http://schemas.microsoft.com/office/word/2016/wordml/cid" xmlns:w16="http://schemas.microsoft.com/office/word/2018/wordml" xmlns:w16sdtdh="http://schemas.microsoft.com/office/word/2020/wordml/sdtdatahash" xmlns:w16se="http://schemas.microsoft.com/office/word/2015/wordml/symex" xmlns:wpg="http://schemas.microsoft.com/office/word/2010/wordprocessingGroup" xmlns:wpi="http://schemas.microsoft.com/office/word/2010/wordprocessingInk" xmlns:wne="http://schemas.microsoft.com/office/word/2006/wordml" xmlns:wps="http://schemas.microsoft.com/office/word/2010/wordprocessingShape" mc:Ignorable="w14 w15 w16se w16cid w16 w16cex w16sdtdh wp14">
+<w:document xmlns:wpc="http://schemas.microsoft.com/office/word/2010/wordprocessingCanvas" xmlns:cx="http://schemas.microsoft.com/office/drawing/2014/chartex" xmlns:cx1="http://schemas.microsoft.com/office/drawing/2015/9/8/chartex" xmlns:cx2="http://schemas.microsoft.com/office/drawing/2015/10/21/chartex" xmlns:cx3="http://schemas.microsoft.com/office/drawing/2016/5/9/chartex" xmlns:cx4="http://schemas.microsoft.com/office/drawing/2016/5/10/chartex" xmlns:cx5="http://schemas.microsoft.com/office/drawing/2016/5/11/chartex" xmlns:cx6="http://schemas.microsoft.com/office/drawing/2016/5/12/chartex" xmlns:cx7="http://schemas.microsoft.com/office/drawing/2016/5/13/chartex" xmlns:cx8="http://schemas.microsoft.com/office/drawing/2016/5/14/chartex" xmlns:mc="http://schemas.openxmlformats.org/markup-compatibility/2006" xmlns:aink="http://schemas.microsoft.com/office/drawing/2016/ink" xmlns:am3d="http://schemas.microsoft.com/office/drawing/2017/model3d" xmlns:o="urn:schemas-microsoft-com:office:office" xmlns:r="http://schemas.openxmlformats.org/officeDocument/2006/relationships" xmlns:m="http://schemas.openxmlformats.org/officeDocument/2006/math" xmlns:v="urn:schemas-microsoft-com:vml" xmlns:wp14="http://schemas.microsoft.com/office/word/2010/wordprocessingDrawing" xmlns:wp="http://schemas.openxmlformats.org/drawingml/2006/wordprocessingDrawing" xmlns:w10="urn:schemas-microsoft-com:office:word" xmlns:w="http://schemas.openxmlformats.org/wordprocessingml/2006/main" xmlns:w14="http://schemas.microsoft.com/office/word/2010/wordml" xmlns:w15="http://schemas.microsoft.com/office/word/2012/wordml" xmlns:w16cex="http://schemas.microsoft.com/office/word/2018/wordml/cex" xmlns:w16cid="http://schemas.microsoft.com/office/word/2016/wordml/cid" xmlns:w16="http://schemas.microsoft.com/office/word/2018/wordml" xmlns:w16sdtdh="http://schemas.microsoft.com/office/word/2020/wordml/sdtdatahash" xmlns:w16se="http://schemas.microsoft.com/office/word/2015/wordml/symex" xmlns:wpg="http://schemas.microsoft.com/office/word/2010/wordprocessingGroup" xmlns:wpi="http://schemas.microsoft.com/office/word/2010/wordprocessingInk" xmlns:wne="http://schemas.microsoft.com/office/word/2006/wordml" xmlns:wps="http://schemas.microsoft.com/office/word/2010/wordprocessingShape" mc:Ignorable="w14 w15 w16se w16cid w16 w16cex w16sdtdh wp14">
   <w:body>
     <w:p>
       <w:pPr>
@@ -50,6 +50,7 @@
       <w:pPr>
         <w:pStyle w:val="PargrafodaLista"/>
         <w:ind w:left="708" w:firstLine="360"/>
+        <w:jc w:val="both"/>
         <w:rPr>
           <w:rFonts w:ascii="Times New Roman" w:hAnsi="Times New Roman" w:cs="Times New Roman"/>
         </w:rPr>
@@ -103,7 +104,19 @@
         <w:rPr>
           <w:rFonts w:ascii="Times New Roman" w:hAnsi="Times New Roman" w:cs="Times New Roman"/>
         </w:rPr>
-        <w:t>, um de 15A e o outro de</w:t>
+        <w:t xml:space="preserve">, um de 15A e </w:t>
+      </w:r>
+      <w:r>
+        <w:rPr>
+          <w:rFonts w:ascii="Times New Roman" w:hAnsi="Times New Roman" w:cs="Times New Roman"/>
+        </w:rPr>
+        <w:t>um</w:t>
+      </w:r>
+      <w:r>
+        <w:rPr>
+          <w:rFonts w:ascii="Times New Roman" w:hAnsi="Times New Roman" w:cs="Times New Roman"/>
+        </w:rPr>
+        <w:t xml:space="preserve"> de</w:t>
       </w:r>
       <w:r>
         <w:rPr>
@@ -121,13 +134,37 @@
         <w:rPr>
           <w:rFonts w:ascii="Times New Roman" w:hAnsi="Times New Roman" w:cs="Times New Roman"/>
         </w:rPr>
-        <w:t xml:space="preserve">instalados numa rede elétrica de </w:t>
-      </w:r>
-      <w:r>
-        <w:rPr>
-          <w:rFonts w:ascii="Times New Roman" w:hAnsi="Times New Roman" w:cs="Times New Roman"/>
-        </w:rPr>
-        <w:t>10,35 kVA</w:t>
+        <w:t>instalados numa</w:t>
+      </w:r>
+      <w:r>
+        <w:rPr>
+          <w:rFonts w:ascii="Times New Roman" w:hAnsi="Times New Roman" w:cs="Times New Roman"/>
+        </w:rPr>
+        <w:t xml:space="preserve"> habitação</w:t>
+      </w:r>
+      <w:r>
+        <w:rPr>
+          <w:rFonts w:ascii="Times New Roman" w:hAnsi="Times New Roman" w:cs="Times New Roman"/>
+        </w:rPr>
+        <w:t xml:space="preserve"> A</w:t>
+      </w:r>
+      <w:r>
+        <w:rPr>
+          <w:rFonts w:ascii="Times New Roman" w:hAnsi="Times New Roman" w:cs="Times New Roman"/>
+        </w:rPr>
+        <w:t xml:space="preserve"> com</w:t>
+      </w:r>
+      <w:r>
+        <w:rPr>
+          <w:rFonts w:ascii="Times New Roman" w:hAnsi="Times New Roman" w:cs="Times New Roman"/>
+        </w:rPr>
+        <w:t xml:space="preserve"> rede elétrica </w:t>
+      </w:r>
+      <w:r>
+        <w:rPr>
+          <w:rFonts w:ascii="Times New Roman" w:hAnsi="Times New Roman" w:cs="Times New Roman"/>
+        </w:rPr>
+        <w:t>monofásica</w:t>
       </w:r>
       <w:r>
         <w:rPr>
@@ -139,7 +176,31 @@
         <w:rPr>
           <w:rFonts w:ascii="Times New Roman" w:hAnsi="Times New Roman" w:cs="Times New Roman"/>
         </w:rPr>
-        <w:t>monofásica</w:t>
+        <w:t xml:space="preserve">de </w:t>
+      </w:r>
+      <w:r>
+        <w:rPr>
+          <w:rFonts w:ascii="Times New Roman" w:hAnsi="Times New Roman" w:cs="Times New Roman"/>
+        </w:rPr>
+        <w:t>10</w:t>
+      </w:r>
+      <w:r>
+        <w:rPr>
+          <w:rFonts w:ascii="Times New Roman" w:hAnsi="Times New Roman" w:cs="Times New Roman"/>
+        </w:rPr>
+        <w:t>.</w:t>
+      </w:r>
+      <w:r>
+        <w:rPr>
+          <w:rFonts w:ascii="Times New Roman" w:hAnsi="Times New Roman" w:cs="Times New Roman"/>
+        </w:rPr>
+        <w:t>35 kVA</w:t>
+      </w:r>
+      <w:r>
+        <w:rPr>
+          <w:rFonts w:ascii="Times New Roman" w:hAnsi="Times New Roman" w:cs="Times New Roman"/>
+        </w:rPr>
+        <w:t xml:space="preserve"> e uma habitação B com rede elétrica monofásica de 4.6kVA</w:t>
       </w:r>
       <w:r>
         <w:rPr>
@@ -213,6 +274,7 @@
     <w:p>
       <w:pPr>
         <w:ind w:left="708"/>
+        <w:jc w:val="both"/>
         <w:rPr>
           <w:rFonts w:ascii="Times New Roman" w:hAnsi="Times New Roman" w:cs="Times New Roman"/>
         </w:rPr>
@@ -315,6 +377,12 @@
           <w:ilvl w:val="3"/>
           <w:numId w:val="2"/>
         </w:numPr>
+        <w:tabs>
+          <w:tab w:val="clear" w:pos="2880"/>
+          <w:tab w:val="num" w:pos="2136"/>
+        </w:tabs>
+        <w:ind w:left="2136"/>
+        <w:jc w:val="both"/>
         <w:rPr>
           <w:rFonts w:ascii="Times New Roman" w:hAnsi="Times New Roman" w:cs="Times New Roman"/>
         </w:rPr>
@@ -357,6 +425,12 @@
           <w:ilvl w:val="3"/>
           <w:numId w:val="2"/>
         </w:numPr>
+        <w:tabs>
+          <w:tab w:val="clear" w:pos="2880"/>
+          <w:tab w:val="num" w:pos="2136"/>
+        </w:tabs>
+        <w:ind w:left="2136"/>
+        <w:jc w:val="both"/>
         <w:rPr>
           <w:rFonts w:ascii="Times New Roman" w:hAnsi="Times New Roman" w:cs="Times New Roman"/>
         </w:rPr>
@@ -394,7 +468,7 @@
     </w:p>
     <w:p>
       <w:pPr>
-        <w:ind w:left="1416"/>
+        <w:ind w:left="672"/>
         <w:jc w:val="center"/>
         <w:rPr>
           <w:rFonts w:ascii="Times New Roman" w:eastAsiaTheme="minorEastAsia" w:hAnsi="Times New Roman" w:cs="Times New Roman"/>
@@ -409,13 +483,7 @@
             <w:rPr>
               <w:rFonts w:ascii="Cambria Math" w:hAnsi="Cambria Math" w:cs="Times New Roman"/>
             </w:rPr>
-            <m:t>current constant</m:t>
-          </m:r>
-          <m:r>
-            <w:rPr>
-              <w:rFonts w:ascii="Cambria Math" w:hAnsi="Cambria Math" w:cs="Times New Roman"/>
-            </w:rPr>
-            <m:t>=</m:t>
+            <m:t>current constant=</m:t>
           </m:r>
           <m:f>
             <m:fPr>
@@ -431,13 +499,7 @@
                 <w:rPr>
                   <w:rFonts w:ascii="Cambria Math" w:hAnsi="Cambria Math" w:cs="Times New Roman"/>
                 </w:rPr>
-                <m:t>r</m:t>
-              </m:r>
-              <m:r>
-                <w:rPr>
-                  <w:rFonts w:ascii="Cambria Math" w:hAnsi="Cambria Math" w:cs="Times New Roman"/>
-                </w:rPr>
-                <m:t>ated input</m:t>
+                <m:t>rated input</m:t>
               </m:r>
             </m:num>
             <m:den>
@@ -445,13 +507,7 @@
                 <w:rPr>
                   <w:rFonts w:ascii="Cambria Math" w:hAnsi="Cambria Math" w:cs="Times New Roman"/>
                 </w:rPr>
-                <m:t>r</m:t>
-              </m:r>
-              <m:r>
-                <w:rPr>
-                  <w:rFonts w:ascii="Cambria Math" w:hAnsi="Cambria Math" w:cs="Times New Roman"/>
-                </w:rPr>
-                <m:t>ated output</m:t>
+                <m:t>rated output</m:t>
               </m:r>
             </m:den>
           </m:f>
@@ -460,7 +516,7 @@
     </w:p>
     <w:p>
       <w:pPr>
-        <w:ind w:left="2172" w:firstLine="708"/>
+        <w:ind w:left="1428" w:firstLine="708"/>
         <w:rPr>
           <w:rFonts w:ascii="Times New Roman" w:eastAsiaTheme="minorEastAsia" w:hAnsi="Times New Roman" w:cs="Times New Roman"/>
         </w:rPr>
@@ -474,7 +530,7 @@
     </w:p>
     <w:p>
       <w:pPr>
-        <w:ind w:left="1416"/>
+        <w:ind w:left="672"/>
         <w:jc w:val="center"/>
         <w:rPr>
           <w:rFonts w:ascii="Times New Roman" w:eastAsiaTheme="minorEastAsia" w:hAnsi="Times New Roman" w:cs="Times New Roman"/>
@@ -504,19 +560,7 @@
                 <w:rPr>
                   <w:rFonts w:ascii="Cambria Math" w:hAnsi="Cambria Math" w:cs="Times New Roman"/>
                 </w:rPr>
-                <m:t>(SCT-013-0</m:t>
-              </m:r>
-              <m:r>
-                <w:rPr>
-                  <w:rFonts w:ascii="Cambria Math" w:hAnsi="Cambria Math" w:cs="Times New Roman"/>
-                </w:rPr>
-                <m:t>15</m:t>
-              </m:r>
-              <m:r>
-                <w:rPr>
-                  <w:rFonts w:ascii="Cambria Math" w:hAnsi="Cambria Math" w:cs="Times New Roman"/>
-                </w:rPr>
-                <m:t>)</m:t>
+                <m:t>(SCT-013-015)</m:t>
               </m:r>
             </m:sub>
           </m:sSub>
@@ -563,7 +607,7 @@
     </w:p>
     <w:p>
       <w:pPr>
-        <w:ind w:left="1416"/>
+        <w:ind w:left="672"/>
         <w:jc w:val="center"/>
         <w:rPr>
           <w:rFonts w:ascii="Times New Roman" w:eastAsiaTheme="minorEastAsia" w:hAnsi="Times New Roman" w:cs="Times New Roman"/>
@@ -640,7 +684,7 @@
     </w:p>
     <w:p>
       <w:pPr>
-        <w:ind w:left="1416"/>
+        <w:ind w:left="672"/>
         <w:rPr>
           <w:rFonts w:ascii="Times New Roman" w:eastAsiaTheme="minorEastAsia" w:hAnsi="Times New Roman" w:cs="Times New Roman"/>
         </w:rPr>
@@ -653,6 +697,12 @@
           <w:ilvl w:val="3"/>
           <w:numId w:val="2"/>
         </w:numPr>
+        <w:tabs>
+          <w:tab w:val="clear" w:pos="2880"/>
+          <w:tab w:val="num" w:pos="2136"/>
+        </w:tabs>
+        <w:ind w:left="2136"/>
+        <w:jc w:val="both"/>
         <w:rPr>
           <w:rFonts w:ascii="Times New Roman" w:eastAsiaTheme="minorEastAsia" w:hAnsi="Times New Roman" w:cs="Times New Roman"/>
         </w:rPr>
@@ -671,6 +721,12 @@
           <w:ilvl w:val="3"/>
           <w:numId w:val="2"/>
         </w:numPr>
+        <w:tabs>
+          <w:tab w:val="clear" w:pos="2880"/>
+          <w:tab w:val="num" w:pos="2136"/>
+        </w:tabs>
+        <w:ind w:left="2136"/>
+        <w:jc w:val="both"/>
         <w:rPr>
           <w:rFonts w:ascii="Times New Roman" w:hAnsi="Times New Roman" w:cs="Times New Roman"/>
         </w:rPr>
@@ -689,6 +745,12 @@
           <w:ilvl w:val="3"/>
           <w:numId w:val="2"/>
         </w:numPr>
+        <w:tabs>
+          <w:tab w:val="clear" w:pos="2880"/>
+          <w:tab w:val="num" w:pos="2136"/>
+        </w:tabs>
+        <w:ind w:left="2136"/>
+        <w:jc w:val="both"/>
         <w:rPr>
           <w:rFonts w:ascii="Times New Roman" w:hAnsi="Times New Roman" w:cs="Times New Roman"/>
         </w:rPr>
@@ -736,6 +798,7 @@
     </w:p>
     <w:p>
       <w:pPr>
+        <w:jc w:val="both"/>
         <w:rPr>
           <w:rFonts w:ascii="Times New Roman" w:hAnsi="Times New Roman" w:cs="Times New Roman"/>
         </w:rPr>
@@ -815,6 +878,12 @@
       </w:r>
     </w:p>
     <w:p>
+      <w:pPr>
+        <w:jc w:val="both"/>
+        <w:rPr>
+          <w:rFonts w:ascii="Times New Roman" w:hAnsi="Times New Roman" w:cs="Times New Roman"/>
+        </w:rPr>
+      </w:pPr>
       <w:r>
         <w:tab/>
       </w:r>
@@ -822,39 +891,67 @@
         <w:tab/>
       </w:r>
       <w:r>
+        <w:tab/>
+      </w:r>
+      <w:r>
+        <w:rPr>
+          <w:rFonts w:ascii="Times New Roman" w:hAnsi="Times New Roman" w:cs="Times New Roman"/>
+        </w:rPr>
+        <w:t xml:space="preserve">Os resultados seguintes dizem respeito a uma dada </w:t>
+      </w:r>
+      <w:r>
+        <w:rPr>
+          <w:rFonts w:ascii="Times New Roman" w:hAnsi="Times New Roman" w:cs="Times New Roman"/>
+          <w:b/>
+          <w:bCs/>
+        </w:rPr>
+        <w:t>habitação A</w:t>
+      </w:r>
+      <w:r>
+        <w:rPr>
+          <w:rFonts w:ascii="Times New Roman" w:hAnsi="Times New Roman" w:cs="Times New Roman"/>
+        </w:rPr>
+        <w:t>.</w:t>
+      </w:r>
+    </w:p>
+    <w:p>
+      <w:pPr>
+        <w:jc w:val="both"/>
+        <w:rPr>
+          <w:rFonts w:ascii="Times New Roman" w:hAnsi="Times New Roman" w:cs="Times New Roman"/>
+        </w:rPr>
+      </w:pPr>
+      <w:r>
+        <w:rPr>
+          <w:rFonts w:ascii="Times New Roman" w:hAnsi="Times New Roman" w:cs="Times New Roman"/>
+        </w:rPr>
+        <w:tab/>
+      </w:r>
+      <w:r>
+        <w:rPr>
+          <w:rFonts w:ascii="Times New Roman" w:hAnsi="Times New Roman" w:cs="Times New Roman"/>
+        </w:rPr>
+        <w:tab/>
+      </w:r>
+      <w:r>
+        <w:rPr>
+          <w:rFonts w:ascii="Times New Roman" w:hAnsi="Times New Roman" w:cs="Times New Roman"/>
+        </w:rPr>
         <w:tab/>
         <w:t xml:space="preserve">Os resultados seguintes dizem respeito a uma dada </w:t>
       </w:r>
       <w:r>
         <w:rPr>
+          <w:rFonts w:ascii="Times New Roman" w:hAnsi="Times New Roman" w:cs="Times New Roman"/>
           <w:b/>
           <w:bCs/>
         </w:rPr>
-        <w:t>habitação A</w:t>
-      </w:r>
-      <w:r>
-        <w:t>.</w:t>
-      </w:r>
-    </w:p>
-    <w:p>
-      <w:r>
-        <w:tab/>
-      </w:r>
-      <w:r>
-        <w:tab/>
-      </w:r>
-      <w:r>
-        <w:tab/>
-        <w:t xml:space="preserve">Os resultados seguintes dizem respeito a uma dada </w:t>
-      </w:r>
-      <w:r>
-        <w:rPr>
-          <w:b/>
-          <w:bCs/>
-        </w:rPr>
         <w:t>habitação B</w:t>
       </w:r>
       <w:r>
+        <w:rPr>
+          <w:rFonts w:ascii="Times New Roman" w:hAnsi="Times New Roman" w:cs="Times New Roman"/>
+        </w:rPr>
         <w:t>.</w:t>
       </w:r>
     </w:p>
@@ -891,27 +988,54 @@
     <w:p>
       <w:pPr>
         <w:ind w:left="1416"/>
+        <w:jc w:val="both"/>
+        <w:rPr>
+          <w:rFonts w:ascii="Times New Roman" w:hAnsi="Times New Roman" w:cs="Times New Roman"/>
+        </w:rPr>
       </w:pPr>
       <w:r>
         <w:tab/>
+      </w:r>
+      <w:r>
+        <w:rPr>
+          <w:rFonts w:ascii="Times New Roman" w:hAnsi="Times New Roman" w:cs="Times New Roman"/>
+        </w:rPr>
         <w:t>Podemos concluir que o valor que calibração não tem em conta os fatores externos que influenciam a que o sensor não consiga tirar leituras</w:t>
       </w:r>
       <w:r>
+        <w:rPr>
+          <w:rFonts w:ascii="Times New Roman" w:hAnsi="Times New Roman" w:cs="Times New Roman"/>
+        </w:rPr>
         <w:t xml:space="preserve"> precisas. Suspeitamos que </w:t>
       </w:r>
       <w:r>
+        <w:rPr>
+          <w:rFonts w:ascii="Times New Roman" w:hAnsi="Times New Roman" w:cs="Times New Roman"/>
+        </w:rPr>
         <w:t xml:space="preserve">por causa da proximidade </w:t>
       </w:r>
       <w:r>
+        <w:rPr>
+          <w:rFonts w:ascii="Times New Roman" w:hAnsi="Times New Roman" w:cs="Times New Roman"/>
+        </w:rPr>
         <w:t xml:space="preserve">do sensor de outros </w:t>
       </w:r>
       <w:r>
+        <w:rPr>
+          <w:rFonts w:ascii="Times New Roman" w:hAnsi="Times New Roman" w:cs="Times New Roman"/>
+        </w:rPr>
         <w:t>condutores ativos</w:t>
       </w:r>
       <w:r>
+        <w:rPr>
+          <w:rFonts w:ascii="Times New Roman" w:hAnsi="Times New Roman" w:cs="Times New Roman"/>
+        </w:rPr>
         <w:t xml:space="preserve"> o influencie pela negativa, e também a espessura do condutor que está a ser alvo das leituras</w:t>
       </w:r>
       <w:r>
+        <w:rPr>
+          <w:rFonts w:ascii="Times New Roman" w:hAnsi="Times New Roman" w:cs="Times New Roman"/>
+        </w:rPr>
         <w:t>. É preciso fazer uns ajustes partindo do valor obtido com a fórmula.</w:t>
       </w:r>
     </w:p>
@@ -981,6 +1105,11 @@
           <w:ilvl w:val="3"/>
           <w:numId w:val="2"/>
         </w:numPr>
+        <w:tabs>
+          <w:tab w:val="clear" w:pos="2880"/>
+          <w:tab w:val="num" w:pos="2136"/>
+        </w:tabs>
+        <w:ind w:left="2136"/>
         <w:rPr>
           <w:rFonts w:ascii="Times New Roman" w:hAnsi="Times New Roman" w:cs="Times New Roman"/>
         </w:rPr>
@@ -1010,251 +1139,384 @@
         <w:t>.</w:t>
       </w:r>
     </w:p>
-    <w:p>
-      <w:pPr>
-        <w:ind w:left="2880"/>
-        <w:rPr>
-          <w:rFonts w:ascii="Times New Roman" w:hAnsi="Times New Roman" w:cs="Times New Roman"/>
-        </w:rPr>
-      </w:pPr>
-      <w:r>
-        <w:rPr>
-          <w:rFonts w:ascii="Times New Roman" w:hAnsi="Times New Roman" w:cs="Times New Roman"/>
-          <w:b/>
-          <w:bCs/>
-        </w:rPr>
-        <w:t>Valor base:</w:t>
-      </w:r>
-      <w:r>
-        <w:rPr>
-          <w:rFonts w:ascii="Times New Roman" w:hAnsi="Times New Roman" w:cs="Times New Roman"/>
-        </w:rPr>
-        <w:t xml:space="preserve"> 2000</w:t>
-      </w:r>
-    </w:p>
-    <w:p>
-      <w:pPr>
-        <w:ind w:left="2880"/>
-        <w:rPr>
-          <w:rFonts w:ascii="Times New Roman" w:hAnsi="Times New Roman" w:cs="Times New Roman"/>
-        </w:rPr>
-      </w:pPr>
-      <w:r>
-        <w:rPr>
-          <w:rFonts w:ascii="Times New Roman" w:hAnsi="Times New Roman" w:cs="Times New Roman"/>
-          <w:b/>
-          <w:bCs/>
-        </w:rPr>
-        <w:t>Vcc:</w:t>
-      </w:r>
-      <w:r>
-        <w:rPr>
-          <w:rFonts w:ascii="Times New Roman" w:hAnsi="Times New Roman" w:cs="Times New Roman"/>
-        </w:rPr>
-        <w:t xml:space="preserve"> 3.3 V</w:t>
-      </w:r>
-    </w:p>
-    <w:p>
-      <w:pPr>
-        <w:ind w:left="2880"/>
-        <w:rPr>
-          <w:rFonts w:ascii="Times New Roman" w:hAnsi="Times New Roman" w:cs="Times New Roman"/>
-        </w:rPr>
-      </w:pPr>
-      <w:r>
-        <w:rPr>
-          <w:rFonts w:ascii="Times New Roman" w:hAnsi="Times New Roman" w:cs="Times New Roman"/>
-          <w:b/>
-          <w:bCs/>
-        </w:rPr>
-        <w:t>Nº espiras</w:t>
-      </w:r>
-      <w:r>
-        <w:rPr>
-          <w:rFonts w:ascii="Times New Roman" w:hAnsi="Times New Roman" w:cs="Times New Roman"/>
-          <w:b/>
-          <w:bCs/>
-        </w:rPr>
-        <w:t>:</w:t>
-      </w:r>
-      <w:r>
-        <w:rPr>
-          <w:rFonts w:ascii="Times New Roman" w:hAnsi="Times New Roman" w:cs="Times New Roman"/>
-        </w:rPr>
-        <w:t xml:space="preserve"> 1800</w:t>
-      </w:r>
-    </w:p>
-    <w:p>
-      <w:pPr>
-        <w:ind w:left="2880"/>
+    <w:tbl>
+      <w:tblPr>
+        <w:tblStyle w:val="TabelacomGrelha"/>
+        <w:tblpPr w:leftFromText="141" w:rightFromText="141" w:vertAnchor="page" w:horzAnchor="page" w:tblpX="2192" w:tblpY="1842"/>
+        <w:tblW w:w="0" w:type="auto"/>
+        <w:tblLook w:val="04A0" w:firstRow="1" w:lastRow="0" w:firstColumn="1" w:lastColumn="0" w:noHBand="0" w:noVBand="1"/>
+      </w:tblPr>
+      <w:tblGrid>
+        <w:gridCol w:w="1635"/>
+        <w:gridCol w:w="1643"/>
+        <w:gridCol w:w="1596"/>
+        <w:gridCol w:w="1679"/>
+        <w:gridCol w:w="1767"/>
+      </w:tblGrid>
+      <w:tr>
+        <w:tc>
+          <w:tcPr>
+            <w:tcW w:w="1635" w:type="dxa"/>
+            <w:tcBorders>
+              <w:tl2br w:val="single" w:sz="4" w:space="0" w:color="auto"/>
+              <w:tr2bl w:val="nil"/>
+            </w:tcBorders>
+          </w:tcPr>
+          <w:p>
+            <w:pPr>
+              <w:jc w:val="center"/>
+              <w:rPr>
+                <w:rFonts w:ascii="Times New Roman" w:eastAsiaTheme="minorEastAsia" w:hAnsi="Times New Roman" w:cs="Times New Roman"/>
+              </w:rPr>
+            </w:pPr>
+          </w:p>
+        </w:tc>
+        <w:tc>
+          <w:tcPr>
+            <w:tcW w:w="1643" w:type="dxa"/>
+          </w:tcPr>
+          <w:p>
+            <w:pPr>
+              <w:jc w:val="center"/>
+              <w:rPr>
+                <w:rFonts w:ascii="Times New Roman" w:eastAsiaTheme="minorEastAsia" w:hAnsi="Times New Roman" w:cs="Times New Roman"/>
+                <w:b/>
+                <w:bCs/>
+              </w:rPr>
+            </w:pPr>
+            <w:r>
+              <w:rPr>
+                <w:rFonts w:ascii="Times New Roman" w:eastAsiaTheme="minorEastAsia" w:hAnsi="Times New Roman" w:cs="Times New Roman"/>
+                <w:b/>
+                <w:bCs/>
+              </w:rPr>
+              <w:t>Valor base</w:t>
+            </w:r>
+          </w:p>
+        </w:tc>
+        <w:tc>
+          <w:tcPr>
+            <w:tcW w:w="1596" w:type="dxa"/>
+          </w:tcPr>
+          <w:p>
+            <w:pPr>
+              <w:jc w:val="center"/>
+              <w:rPr>
+                <w:rFonts w:ascii="Times New Roman" w:eastAsiaTheme="minorEastAsia" w:hAnsi="Times New Roman" w:cs="Times New Roman"/>
+                <w:b/>
+                <w:bCs/>
+              </w:rPr>
+            </w:pPr>
+            <w:r>
+              <w:rPr>
+                <w:rFonts w:ascii="Times New Roman" w:eastAsiaTheme="minorEastAsia" w:hAnsi="Times New Roman" w:cs="Times New Roman"/>
+                <w:b/>
+                <w:bCs/>
+              </w:rPr>
+              <w:t>Vcc</w:t>
+            </w:r>
+          </w:p>
+        </w:tc>
+        <w:tc>
+          <w:tcPr>
+            <w:tcW w:w="1679" w:type="dxa"/>
+          </w:tcPr>
+          <w:p>
+            <w:pPr>
+              <w:jc w:val="center"/>
+              <w:rPr>
+                <w:rFonts w:ascii="Times New Roman" w:eastAsiaTheme="minorEastAsia" w:hAnsi="Times New Roman" w:cs="Times New Roman"/>
+                <w:b/>
+                <w:bCs/>
+              </w:rPr>
+            </w:pPr>
+            <w:r>
+              <w:rPr>
+                <w:rFonts w:ascii="Times New Roman" w:eastAsiaTheme="minorEastAsia" w:hAnsi="Times New Roman" w:cs="Times New Roman"/>
+                <w:b/>
+                <w:bCs/>
+              </w:rPr>
+              <w:t>Nº espiras</w:t>
+            </w:r>
+          </w:p>
+        </w:tc>
+        <w:tc>
+          <w:tcPr>
+            <w:tcW w:w="1767" w:type="dxa"/>
+          </w:tcPr>
+          <w:p>
+            <w:pPr>
+              <w:jc w:val="center"/>
+              <w:rPr>
+                <w:rFonts w:ascii="Times New Roman" w:eastAsiaTheme="minorEastAsia" w:hAnsi="Times New Roman" w:cs="Times New Roman"/>
+                <w:b/>
+                <w:bCs/>
+                <w:iCs/>
+              </w:rPr>
+            </w:pPr>
+            <m:oMathPara>
+              <m:oMath>
+                <m:sSub>
+                  <m:sSubPr>
+                    <m:ctrlPr>
+                      <w:rPr>
+                        <w:rFonts w:ascii="Cambria Math" w:eastAsiaTheme="minorEastAsia" w:hAnsi="Cambria Math" w:cs="Times New Roman"/>
+                        <w:b/>
+                        <w:bCs/>
+                        <w:iCs/>
+                      </w:rPr>
+                    </m:ctrlPr>
+                  </m:sSubPr>
+                  <m:e>
+                    <m:r>
+                      <m:rPr>
+                        <m:sty m:val="b"/>
+                      </m:rPr>
+                      <w:rPr>
+                        <w:rFonts w:ascii="Cambria Math" w:eastAsiaTheme="minorEastAsia" w:hAnsi="Cambria Math" w:cs="Times New Roman"/>
+                      </w:rPr>
+                      <m:t>I</m:t>
+                    </m:r>
+                  </m:e>
+                  <m:sub>
+                    <m:r>
+                      <m:rPr>
+                        <m:sty m:val="b"/>
+                      </m:rPr>
+                      <w:rPr>
+                        <w:rFonts w:ascii="Cambria Math" w:eastAsiaTheme="minorEastAsia" w:hAnsi="Cambria Math" w:cs="Times New Roman"/>
+                      </w:rPr>
+                      <m:t>input_max</m:t>
+                    </m:r>
+                  </m:sub>
+                </m:sSub>
+              </m:oMath>
+            </m:oMathPara>
+          </w:p>
+        </w:tc>
+      </w:tr>
+      <w:tr>
+        <w:tc>
+          <w:tcPr>
+            <w:tcW w:w="1635" w:type="dxa"/>
+          </w:tcPr>
+          <w:p>
+            <w:pPr>
+              <w:jc w:val="center"/>
+              <w:rPr>
+                <w:rFonts w:ascii="Times New Roman" w:eastAsiaTheme="minorEastAsia" w:hAnsi="Times New Roman" w:cs="Times New Roman"/>
+                <w:b/>
+                <w:bCs/>
+              </w:rPr>
+            </w:pPr>
+            <w:r>
+              <w:rPr>
+                <w:rFonts w:ascii="Times New Roman" w:eastAsiaTheme="minorEastAsia" w:hAnsi="Times New Roman" w:cs="Times New Roman"/>
+                <w:b/>
+                <w:bCs/>
+              </w:rPr>
+              <w:t>SCT-013-015</w:t>
+            </w:r>
+          </w:p>
+        </w:tc>
+        <w:tc>
+          <w:tcPr>
+            <w:tcW w:w="1643" w:type="dxa"/>
+          </w:tcPr>
+          <w:p>
+            <w:pPr>
+              <w:jc w:val="center"/>
+              <w:rPr>
+                <w:rFonts w:ascii="Times New Roman" w:eastAsiaTheme="minorEastAsia" w:hAnsi="Times New Roman" w:cs="Times New Roman"/>
+              </w:rPr>
+            </w:pPr>
+            <w:r>
+              <w:rPr>
+                <w:rFonts w:ascii="Times New Roman" w:eastAsiaTheme="minorEastAsia" w:hAnsi="Times New Roman" w:cs="Times New Roman"/>
+              </w:rPr>
+              <w:t>?</w:t>
+            </w:r>
+          </w:p>
+        </w:tc>
+        <w:tc>
+          <w:tcPr>
+            <w:tcW w:w="1596" w:type="dxa"/>
+          </w:tcPr>
+          <w:p>
+            <w:pPr>
+              <w:jc w:val="center"/>
+              <w:rPr>
+                <w:rFonts w:ascii="Times New Roman" w:eastAsiaTheme="minorEastAsia" w:hAnsi="Times New Roman" w:cs="Times New Roman"/>
+              </w:rPr>
+            </w:pPr>
+            <w:r>
+              <w:rPr>
+                <w:rFonts w:ascii="Times New Roman" w:eastAsiaTheme="minorEastAsia" w:hAnsi="Times New Roman" w:cs="Times New Roman"/>
+              </w:rPr>
+              <w:t>3.3</w:t>
+            </w:r>
+          </w:p>
+        </w:tc>
+        <w:tc>
+          <w:tcPr>
+            <w:tcW w:w="1679" w:type="dxa"/>
+          </w:tcPr>
+          <w:p>
+            <w:pPr>
+              <w:jc w:val="center"/>
+              <w:rPr>
+                <w:rFonts w:ascii="Times New Roman" w:eastAsiaTheme="minorEastAsia" w:hAnsi="Times New Roman" w:cs="Times New Roman"/>
+              </w:rPr>
+            </w:pPr>
+            <w:r>
+              <w:rPr>
+                <w:rFonts w:ascii="Times New Roman" w:eastAsiaTheme="minorEastAsia" w:hAnsi="Times New Roman" w:cs="Times New Roman"/>
+              </w:rPr>
+              <w:t>1800</w:t>
+            </w:r>
+          </w:p>
+        </w:tc>
+        <w:tc>
+          <w:tcPr>
+            <w:tcW w:w="1767" w:type="dxa"/>
+          </w:tcPr>
+          <w:p>
+            <w:pPr>
+              <w:jc w:val="center"/>
+              <w:rPr>
+                <w:rFonts w:ascii="Times New Roman" w:eastAsiaTheme="minorEastAsia" w:hAnsi="Times New Roman" w:cs="Times New Roman"/>
+              </w:rPr>
+            </w:pPr>
+            <w:r>
+              <w:rPr>
+                <w:rFonts w:ascii="Times New Roman" w:eastAsiaTheme="minorEastAsia" w:hAnsi="Times New Roman" w:cs="Times New Roman"/>
+              </w:rPr>
+              <w:t>15</w:t>
+            </w:r>
+          </w:p>
+        </w:tc>
+      </w:tr>
+      <w:tr>
+        <w:tc>
+          <w:tcPr>
+            <w:tcW w:w="1635" w:type="dxa"/>
+          </w:tcPr>
+          <w:p>
+            <w:pPr>
+              <w:jc w:val="center"/>
+              <w:rPr>
+                <w:rFonts w:ascii="Times New Roman" w:eastAsiaTheme="minorEastAsia" w:hAnsi="Times New Roman" w:cs="Times New Roman"/>
+                <w:b/>
+                <w:bCs/>
+              </w:rPr>
+            </w:pPr>
+            <w:r>
+              <w:rPr>
+                <w:rFonts w:ascii="Times New Roman" w:eastAsiaTheme="minorEastAsia" w:hAnsi="Times New Roman" w:cs="Times New Roman"/>
+                <w:b/>
+                <w:bCs/>
+              </w:rPr>
+              <w:t>SCT-013-030</w:t>
+            </w:r>
+          </w:p>
+        </w:tc>
+        <w:tc>
+          <w:tcPr>
+            <w:tcW w:w="1643" w:type="dxa"/>
+          </w:tcPr>
+          <w:p>
+            <w:pPr>
+              <w:jc w:val="center"/>
+              <w:rPr>
+                <w:rFonts w:ascii="Times New Roman" w:eastAsiaTheme="minorEastAsia" w:hAnsi="Times New Roman" w:cs="Times New Roman"/>
+              </w:rPr>
+            </w:pPr>
+            <w:r>
+              <w:rPr>
+                <w:rFonts w:ascii="Times New Roman" w:eastAsiaTheme="minorEastAsia" w:hAnsi="Times New Roman" w:cs="Times New Roman"/>
+              </w:rPr>
+              <w:t>?</w:t>
+            </w:r>
+          </w:p>
+        </w:tc>
+        <w:tc>
+          <w:tcPr>
+            <w:tcW w:w="1596" w:type="dxa"/>
+          </w:tcPr>
+          <w:p>
+            <w:pPr>
+              <w:jc w:val="center"/>
+              <w:rPr>
+                <w:rFonts w:ascii="Times New Roman" w:eastAsiaTheme="minorEastAsia" w:hAnsi="Times New Roman" w:cs="Times New Roman"/>
+              </w:rPr>
+            </w:pPr>
+            <w:r>
+              <w:rPr>
+                <w:rFonts w:ascii="Times New Roman" w:eastAsiaTheme="minorEastAsia" w:hAnsi="Times New Roman" w:cs="Times New Roman"/>
+              </w:rPr>
+              <w:t>3.3</w:t>
+            </w:r>
+          </w:p>
+        </w:tc>
+        <w:tc>
+          <w:tcPr>
+            <w:tcW w:w="1679" w:type="dxa"/>
+          </w:tcPr>
+          <w:p>
+            <w:pPr>
+              <w:jc w:val="center"/>
+              <w:rPr>
+                <w:rFonts w:ascii="Times New Roman" w:eastAsiaTheme="minorEastAsia" w:hAnsi="Times New Roman" w:cs="Times New Roman"/>
+              </w:rPr>
+            </w:pPr>
+            <w:r>
+              <w:rPr>
+                <w:rFonts w:ascii="Times New Roman" w:eastAsiaTheme="minorEastAsia" w:hAnsi="Times New Roman" w:cs="Times New Roman"/>
+              </w:rPr>
+              <w:t>1800</w:t>
+            </w:r>
+          </w:p>
+        </w:tc>
+        <w:tc>
+          <w:tcPr>
+            <w:tcW w:w="1767" w:type="dxa"/>
+          </w:tcPr>
+          <w:p>
+            <w:pPr>
+              <w:jc w:val="center"/>
+              <w:rPr>
+                <w:rFonts w:ascii="Times New Roman" w:eastAsiaTheme="minorEastAsia" w:hAnsi="Times New Roman" w:cs="Times New Roman"/>
+              </w:rPr>
+            </w:pPr>
+            <w:r>
+              <w:rPr>
+                <w:rFonts w:ascii="Times New Roman" w:eastAsiaTheme="minorEastAsia" w:hAnsi="Times New Roman" w:cs="Times New Roman"/>
+              </w:rPr>
+              <w:t>30</w:t>
+            </w:r>
+          </w:p>
+        </w:tc>
+      </w:tr>
+    </w:tbl>
+    <w:p>
+      <w:pPr>
+        <w:ind w:left="2136"/>
         <w:rPr>
           <w:rFonts w:ascii="Times New Roman" w:eastAsiaTheme="minorEastAsia" w:hAnsi="Times New Roman" w:cs="Times New Roman"/>
         </w:rPr>
       </w:pPr>
-      <m:oMathPara>
-        <m:oMathParaPr>
-          <m:jc m:val="left"/>
-        </m:oMathParaPr>
-        <m:oMath>
-          <m:sSub>
-            <m:sSubPr>
-              <m:ctrlPr>
-                <w:rPr>
-                  <w:rFonts w:ascii="Cambria Math" w:hAnsi="Cambria Math" w:cs="Times New Roman"/>
-                  <w:b/>
-                  <w:bCs/>
-                </w:rPr>
-              </m:ctrlPr>
-            </m:sSubPr>
-            <m:e>
-              <m:r>
-                <m:rPr>
-                  <m:sty m:val="b"/>
-                </m:rPr>
-                <w:rPr>
-                  <w:rFonts w:ascii="Cambria Math" w:hAnsi="Cambria Math" w:cs="Times New Roman"/>
-                </w:rPr>
-                <m:t>I</m:t>
-              </m:r>
-            </m:e>
-            <m:sub>
-              <m:r>
-                <m:rPr>
-                  <m:sty m:val="b"/>
-                </m:rPr>
-                <w:rPr>
-                  <w:rFonts w:ascii="Cambria Math" w:hAnsi="Cambria Math" w:cs="Times New Roman"/>
-                </w:rPr>
-                <m:t>input_max</m:t>
-              </m:r>
-              <m:r>
-                <m:rPr>
-                  <m:sty m:val="b"/>
-                </m:rPr>
-                <w:rPr>
-                  <w:rFonts w:ascii="Cambria Math" w:hAnsi="Cambria Math" w:cs="Times New Roman"/>
-                </w:rPr>
-                <m:t>(SCT-013-015)</m:t>
-              </m:r>
-            </m:sub>
-          </m:sSub>
-          <m:r>
-            <m:rPr>
-              <m:sty m:val="bi"/>
-            </m:rPr>
-            <w:rPr>
-              <w:rFonts w:ascii="Cambria Math" w:hAnsi="Cambria Math" w:cs="Times New Roman"/>
-            </w:rPr>
-            <m:t>:</m:t>
-          </m:r>
-          <m:r>
-            <w:rPr>
-              <w:rFonts w:ascii="Cambria Math" w:hAnsi="Cambria Math" w:cs="Times New Roman"/>
-            </w:rPr>
-            <m:t>15 A</m:t>
-          </m:r>
-        </m:oMath>
-      </m:oMathPara>
-    </w:p>
-    <w:p>
-      <w:pPr>
-        <w:ind w:left="2880"/>
-        <w:rPr>
-          <w:rFonts w:ascii="Times New Roman" w:eastAsiaTheme="minorEastAsia" w:hAnsi="Times New Roman" w:cs="Times New Roman"/>
-        </w:rPr>
-      </w:pPr>
-      <m:oMathPara>
-        <m:oMathParaPr>
-          <m:jc m:val="left"/>
-        </m:oMathParaPr>
-        <m:oMath>
-          <m:sSub>
-            <m:sSubPr>
-              <m:ctrlPr>
-                <w:rPr>
-                  <w:rFonts w:ascii="Cambria Math" w:hAnsi="Cambria Math" w:cs="Times New Roman"/>
-                  <w:b/>
-                  <w:bCs/>
-                </w:rPr>
-              </m:ctrlPr>
-            </m:sSubPr>
-            <m:e>
-              <m:r>
-                <m:rPr>
-                  <m:sty m:val="b"/>
-                </m:rPr>
-                <w:rPr>
-                  <w:rFonts w:ascii="Cambria Math" w:hAnsi="Cambria Math" w:cs="Times New Roman"/>
-                </w:rPr>
-                <m:t>I</m:t>
-              </m:r>
-            </m:e>
-            <m:sub>
-              <m:r>
-                <m:rPr>
-                  <m:sty m:val="b"/>
-                </m:rPr>
-                <w:rPr>
-                  <w:rFonts w:ascii="Cambria Math" w:hAnsi="Cambria Math" w:cs="Times New Roman"/>
-                </w:rPr>
-                <m:t>input_max</m:t>
-              </m:r>
-              <m:r>
-                <m:rPr>
-                  <m:sty m:val="b"/>
-                </m:rPr>
-                <w:rPr>
-                  <w:rFonts w:ascii="Cambria Math" w:hAnsi="Cambria Math" w:cs="Times New Roman"/>
-                </w:rPr>
-                <m:t>(SCT-013-0</m:t>
-              </m:r>
-              <m:r>
-                <m:rPr>
-                  <m:sty m:val="b"/>
-                </m:rPr>
-                <w:rPr>
-                  <w:rFonts w:ascii="Cambria Math" w:hAnsi="Cambria Math" w:cs="Times New Roman"/>
-                </w:rPr>
-                <m:t>30</m:t>
-              </m:r>
-              <m:r>
-                <m:rPr>
-                  <m:sty m:val="b"/>
-                </m:rPr>
-                <w:rPr>
-                  <w:rFonts w:ascii="Cambria Math" w:hAnsi="Cambria Math" w:cs="Times New Roman"/>
-                </w:rPr>
-                <m:t>)</m:t>
-              </m:r>
-            </m:sub>
-          </m:sSub>
-          <m:r>
-            <m:rPr>
-              <m:sty m:val="bi"/>
-            </m:rPr>
-            <w:rPr>
-              <w:rFonts w:ascii="Cambria Math" w:hAnsi="Cambria Math" w:cs="Times New Roman"/>
-            </w:rPr>
-            <m:t>:</m:t>
-          </m:r>
-          <m:r>
-            <w:rPr>
-              <w:rFonts w:ascii="Cambria Math" w:hAnsi="Cambria Math" w:cs="Times New Roman"/>
-            </w:rPr>
-            <m:t>30</m:t>
-          </m:r>
-          <m:r>
-            <w:rPr>
-              <w:rFonts w:ascii="Cambria Math" w:hAnsi="Cambria Math" w:cs="Times New Roman"/>
-            </w:rPr>
-            <m:t xml:space="preserve"> A</m:t>
-          </m:r>
-        </m:oMath>
-      </m:oMathPara>
-    </w:p>
-    <w:p>
-      <w:pPr>
-        <w:ind w:left="2880"/>
+    </w:p>
+    <w:p>
+      <w:pPr>
+        <w:ind w:left="2136"/>
+        <w:rPr>
+          <w:rFonts w:ascii="Times New Roman" w:hAnsi="Times New Roman" w:cs="Times New Roman"/>
+        </w:rPr>
+      </w:pPr>
+    </w:p>
+    <w:p>
+      <w:pPr>
+        <w:ind w:left="2136"/>
         <w:rPr>
           <w:rFonts w:ascii="Times New Roman" w:hAnsi="Times New Roman" w:cs="Times New Roman"/>
         </w:rPr>
@@ -1267,6 +1529,11 @@
           <w:ilvl w:val="3"/>
           <w:numId w:val="2"/>
         </w:numPr>
+        <w:tabs>
+          <w:tab w:val="clear" w:pos="2880"/>
+          <w:tab w:val="num" w:pos="2136"/>
+        </w:tabs>
+        <w:ind w:left="2136"/>
         <w:rPr>
           <w:rFonts w:ascii="Times New Roman" w:hAnsi="Times New Roman" w:cs="Times New Roman"/>
         </w:rPr>
@@ -1286,7 +1553,7 @@
     </w:p>
     <w:p>
       <w:pPr>
-        <w:ind w:left="1416"/>
+        <w:ind w:left="672"/>
         <w:jc w:val="center"/>
         <w:rPr>
           <w:rFonts w:ascii="Times New Roman" w:eastAsiaTheme="minorEastAsia" w:hAnsi="Times New Roman" w:cs="Times New Roman"/>
@@ -1435,7 +1702,7 @@
     </w:p>
     <w:p>
       <w:pPr>
-        <w:ind w:left="1416"/>
+        <w:ind w:left="672"/>
         <w:rPr>
           <w:rFonts w:ascii="Times New Roman" w:eastAsiaTheme="minorEastAsia" w:hAnsi="Times New Roman" w:cs="Times New Roman"/>
         </w:rPr>
@@ -1451,6 +1718,17 @@
           <w:rFonts w:ascii="Times New Roman" w:eastAsiaTheme="minorEastAsia" w:hAnsi="Times New Roman" w:cs="Times New Roman"/>
         </w:rPr>
         <w:tab/>
+      </w:r>
+      <w:r>
+        <w:rPr>
+          <w:rFonts w:ascii="Times New Roman" w:eastAsiaTheme="minorEastAsia" w:hAnsi="Times New Roman" w:cs="Times New Roman"/>
+        </w:rPr>
+        <w:tab/>
+      </w:r>
+      <w:r>
+        <w:rPr>
+          <w:rFonts w:ascii="Times New Roman" w:eastAsiaTheme="minorEastAsia" w:hAnsi="Times New Roman" w:cs="Times New Roman"/>
+        </w:rPr>
         <w:t>Aplica</w:t>
       </w:r>
       <w:r>
@@ -1514,13 +1792,7 @@
                 <w:rPr>
                   <w:rFonts w:ascii="Cambria Math" w:hAnsi="Cambria Math" w:cs="Times New Roman"/>
                 </w:rPr>
-                <m:t>burden</m:t>
-              </m:r>
-              <m:r>
-                <w:rPr>
-                  <w:rFonts w:ascii="Cambria Math" w:hAnsi="Cambria Math" w:cs="Times New Roman"/>
-                </w:rPr>
-                <m:t>(SCT-013-015)</m:t>
+                <m:t>burden(SCT-013-015)</m:t>
               </m:r>
             </m:sub>
           </m:sSub>
@@ -1604,13 +1876,7 @@
                 <w:rPr>
                   <w:rFonts w:ascii="Cambria Math" w:hAnsi="Cambria Math" w:cs="Times New Roman"/>
                 </w:rPr>
-                <m:t xml:space="preserve"> ×</m:t>
-              </m:r>
-              <m:r>
-                <w:rPr>
-                  <w:rFonts w:ascii="Cambria Math" w:hAnsi="Cambria Math" w:cs="Times New Roman"/>
-                </w:rPr>
-                <m:t>15</m:t>
+                <m:t xml:space="preserve"> ×15</m:t>
               </m:r>
             </m:den>
           </m:f>
@@ -1618,20 +1884,14 @@
             <w:rPr>
               <w:rFonts w:ascii="Cambria Math" w:eastAsiaTheme="minorEastAsia" w:hAnsi="Cambria Math" w:cs="Times New Roman"/>
             </w:rPr>
-            <m:t>≈140 Ω</m:t>
-          </m:r>
-          <m:r>
-            <w:rPr>
-              <w:rFonts w:ascii="Cambria Math" w:eastAsiaTheme="minorEastAsia" w:hAnsi="Cambria Math" w:cs="Times New Roman"/>
-            </w:rPr>
-            <m:t xml:space="preserve"> </m:t>
+            <m:t xml:space="preserve">≈140 Ω </m:t>
           </m:r>
         </m:oMath>
       </m:oMathPara>
     </w:p>
     <w:p>
       <w:pPr>
-        <w:ind w:left="1416"/>
+        <w:ind w:left="672"/>
         <w:rPr>
           <w:rFonts w:ascii="Times New Roman" w:eastAsiaTheme="minorEastAsia" w:hAnsi="Times New Roman" w:cs="Times New Roman"/>
         </w:rPr>
@@ -1660,25 +1920,7 @@
                 <w:rPr>
                   <w:rFonts w:ascii="Cambria Math" w:hAnsi="Cambria Math" w:cs="Times New Roman"/>
                 </w:rPr>
-                <m:t>burden</m:t>
-              </m:r>
-              <m:r>
-                <w:rPr>
-                  <w:rFonts w:ascii="Cambria Math" w:hAnsi="Cambria Math" w:cs="Times New Roman"/>
-                </w:rPr>
-                <m:t>(SCT-013-0</m:t>
-              </m:r>
-              <m:r>
-                <w:rPr>
-                  <w:rFonts w:ascii="Cambria Math" w:hAnsi="Cambria Math" w:cs="Times New Roman"/>
-                </w:rPr>
-                <m:t>30</m:t>
-              </m:r>
-              <m:r>
-                <w:rPr>
-                  <w:rFonts w:ascii="Cambria Math" w:hAnsi="Cambria Math" w:cs="Times New Roman"/>
-                </w:rPr>
-                <m:t>)</m:t>
+                <m:t>burden(SCT-013-030)</m:t>
               </m:r>
             </m:sub>
           </m:sSub>
@@ -1762,13 +2004,7 @@
                 <w:rPr>
                   <w:rFonts w:ascii="Cambria Math" w:hAnsi="Cambria Math" w:cs="Times New Roman"/>
                 </w:rPr>
-                <m:t xml:space="preserve"> ×</m:t>
-              </m:r>
-              <m:r>
-                <w:rPr>
-                  <w:rFonts w:ascii="Cambria Math" w:hAnsi="Cambria Math" w:cs="Times New Roman"/>
-                </w:rPr>
-                <m:t>30</m:t>
+                <m:t xml:space="preserve"> ×30</m:t>
               </m:r>
             </m:den>
           </m:f>
@@ -1776,26 +2012,14 @@
             <w:rPr>
               <w:rFonts w:ascii="Cambria Math" w:eastAsiaTheme="minorEastAsia" w:hAnsi="Cambria Math" w:cs="Times New Roman"/>
             </w:rPr>
-            <m:t>≈</m:t>
-          </m:r>
-          <m:r>
-            <w:rPr>
-              <w:rFonts w:ascii="Cambria Math" w:eastAsiaTheme="minorEastAsia" w:hAnsi="Cambria Math" w:cs="Times New Roman"/>
-            </w:rPr>
-            <m:t>70</m:t>
-          </m:r>
-          <m:r>
-            <w:rPr>
-              <w:rFonts w:ascii="Cambria Math" w:eastAsiaTheme="minorEastAsia" w:hAnsi="Cambria Math" w:cs="Times New Roman"/>
-            </w:rPr>
-            <m:t xml:space="preserve"> Ω</m:t>
+            <m:t>≈70 Ω</m:t>
           </m:r>
         </m:oMath>
       </m:oMathPara>
     </w:p>
     <w:p>
       <w:pPr>
-        <w:ind w:left="1416"/>
+        <w:ind w:left="672"/>
         <w:rPr>
           <w:rFonts w:ascii="Times New Roman" w:eastAsiaTheme="minorEastAsia" w:hAnsi="Times New Roman" w:cs="Times New Roman"/>
         </w:rPr>
@@ -1808,6 +2032,11 @@
           <w:ilvl w:val="3"/>
           <w:numId w:val="2"/>
         </w:numPr>
+        <w:tabs>
+          <w:tab w:val="clear" w:pos="2880"/>
+          <w:tab w:val="num" w:pos="2136"/>
+        </w:tabs>
+        <w:ind w:left="2136"/>
         <w:rPr>
           <w:rFonts w:ascii="Times New Roman" w:eastAsiaTheme="minorEastAsia" w:hAnsi="Times New Roman" w:cs="Times New Roman"/>
         </w:rPr>
@@ -1827,7 +2056,7 @@
     </w:p>
     <w:p>
       <w:pPr>
-        <w:ind w:left="1416" w:firstLine="708"/>
+        <w:ind w:left="672" w:firstLine="708"/>
         <w:rPr>
           <w:rFonts w:ascii="Times New Roman" w:eastAsiaTheme="minorEastAsia" w:hAnsi="Times New Roman" w:cs="Times New Roman"/>
         </w:rPr>
@@ -1883,13 +2112,7 @@
                 <w:rPr>
                   <w:rFonts w:ascii="Cambria Math" w:eastAsiaTheme="minorEastAsia" w:hAnsi="Cambria Math" w:cs="Times New Roman"/>
                 </w:rPr>
-                <m:t>sensor max</m:t>
-              </m:r>
-              <m:r>
-                <w:rPr>
-                  <w:rFonts w:ascii="Cambria Math" w:eastAsiaTheme="minorEastAsia" w:hAnsi="Cambria Math" w:cs="Times New Roman"/>
-                </w:rPr>
-                <m:t>-valor base</m:t>
+                <m:t>sensor max-valor base</m:t>
               </m:r>
             </m:num>
             <m:den>
@@ -1958,7 +2181,7 @@
     </w:p>
     <w:p>
       <w:pPr>
-        <w:ind w:left="2172" w:firstLine="708"/>
+        <w:ind w:left="1428" w:firstLine="708"/>
         <w:rPr>
           <w:rFonts w:ascii="Times New Roman" w:eastAsiaTheme="minorEastAsia" w:hAnsi="Times New Roman" w:cs="Times New Roman"/>
         </w:rPr>
@@ -1972,7 +2195,7 @@
     </w:p>
     <w:p>
       <w:pPr>
-        <w:ind w:left="1416" w:firstLine="708"/>
+        <w:ind w:left="672" w:firstLine="708"/>
         <w:rPr>
           <w:rFonts w:ascii="Times New Roman" w:eastAsiaTheme="minorEastAsia" w:hAnsi="Times New Roman" w:cs="Times New Roman"/>
         </w:rPr>
@@ -2004,13 +2227,7 @@
                 <w:rPr>
                   <w:rFonts w:ascii="Cambria Math" w:eastAsiaTheme="minorEastAsia" w:hAnsi="Cambria Math" w:cs="Times New Roman"/>
                 </w:rPr>
-                <m:t>pico</m:t>
-              </m:r>
-              <m:r>
-                <w:rPr>
-                  <w:rFonts w:ascii="Cambria Math" w:eastAsiaTheme="minorEastAsia" w:hAnsi="Cambria Math" w:cs="Times New Roman"/>
-                </w:rPr>
-                <m:t>(SCT-013-015)</m:t>
+                <m:t>pico(SCT-013-015)</m:t>
               </m:r>
             </m:sub>
           </m:sSub>
@@ -2040,7 +2257,7 @@
                 <w:rPr>
                   <w:rFonts w:ascii="Cambria Math" w:eastAsiaTheme="minorEastAsia" w:hAnsi="Cambria Math" w:cs="Times New Roman"/>
                 </w:rPr>
-                <m:t>2000</m:t>
+                <m:t>valor base</m:t>
               </m:r>
             </m:num>
             <m:den>
@@ -2056,19 +2273,7 @@
             <w:rPr>
               <w:rFonts w:ascii="Cambria Math" w:eastAsiaTheme="minorEastAsia" w:hAnsi="Cambria Math" w:cs="Times New Roman"/>
             </w:rPr>
-            <m:t xml:space="preserve"> × </m:t>
-          </m:r>
-          <m:r>
-            <w:rPr>
-              <w:rFonts w:ascii="Cambria Math" w:eastAsiaTheme="minorEastAsia" w:hAnsi="Cambria Math" w:cs="Times New Roman"/>
-            </w:rPr>
-            <m:t>3.3</m:t>
-          </m:r>
-          <m:r>
-            <w:rPr>
-              <w:rFonts w:ascii="Cambria Math" w:eastAsiaTheme="minorEastAsia" w:hAnsi="Cambria Math" w:cs="Times New Roman"/>
-            </w:rPr>
-            <m:t xml:space="preserve"> × </m:t>
+            <m:t xml:space="preserve"> × 3.3 × </m:t>
           </m:r>
           <m:f>
             <m:fPr>
@@ -2101,7 +2306,7 @@
     </w:p>
     <w:p>
       <w:pPr>
-        <w:ind w:left="1416" w:firstLine="708"/>
+        <w:ind w:left="672" w:firstLine="708"/>
         <w:rPr>
           <w:rFonts w:ascii="Times New Roman" w:eastAsiaTheme="minorEastAsia" w:hAnsi="Times New Roman" w:cs="Times New Roman"/>
         </w:rPr>
@@ -2130,19 +2335,7 @@
                 <w:rPr>
                   <w:rFonts w:ascii="Cambria Math" w:eastAsiaTheme="minorEastAsia" w:hAnsi="Cambria Math" w:cs="Times New Roman"/>
                 </w:rPr>
-                <m:t>pico(SCT-013-0</m:t>
-              </m:r>
-              <m:r>
-                <w:rPr>
-                  <w:rFonts w:ascii="Cambria Math" w:eastAsiaTheme="minorEastAsia" w:hAnsi="Cambria Math" w:cs="Times New Roman"/>
-                </w:rPr>
-                <m:t>30</m:t>
-              </m:r>
-              <m:r>
-                <w:rPr>
-                  <w:rFonts w:ascii="Cambria Math" w:eastAsiaTheme="minorEastAsia" w:hAnsi="Cambria Math" w:cs="Times New Roman"/>
-                </w:rPr>
-                <m:t>)</m:t>
+                <m:t>pico(SCT-013-030)</m:t>
               </m:r>
             </m:sub>
           </m:sSub>
@@ -2166,7 +2359,13 @@
                 <w:rPr>
                   <w:rFonts w:ascii="Cambria Math" w:eastAsiaTheme="minorEastAsia" w:hAnsi="Cambria Math" w:cs="Times New Roman"/>
                 </w:rPr>
-                <m:t>sensor max-2000</m:t>
+                <m:t>sensor max-</m:t>
+              </m:r>
+              <m:r>
+                <w:rPr>
+                  <w:rFonts w:ascii="Cambria Math" w:eastAsiaTheme="minorEastAsia" w:hAnsi="Cambria Math" w:cs="Times New Roman"/>
+                </w:rPr>
+                <m:t>valor base</m:t>
               </m:r>
             </m:num>
             <m:den>
@@ -2215,7 +2414,7 @@
     </w:p>
     <w:p>
       <w:pPr>
-        <w:ind w:left="1416" w:firstLine="708"/>
+        <w:ind w:left="672" w:firstLine="708"/>
         <w:rPr>
           <w:rFonts w:ascii="Times New Roman" w:eastAsiaTheme="minorEastAsia" w:hAnsi="Times New Roman" w:cs="Times New Roman"/>
         </w:rPr>
@@ -2228,6 +2427,11 @@
           <w:ilvl w:val="3"/>
           <w:numId w:val="2"/>
         </w:numPr>
+        <w:tabs>
+          <w:tab w:val="clear" w:pos="2880"/>
+          <w:tab w:val="num" w:pos="2136"/>
+        </w:tabs>
+        <w:ind w:left="2136"/>
         <w:rPr>
           <w:rFonts w:ascii="Times New Roman" w:eastAsiaTheme="minorEastAsia" w:hAnsi="Times New Roman" w:cs="Times New Roman"/>
         </w:rPr>
@@ -2275,7 +2479,7 @@
     </w:p>
     <w:p>
       <w:pPr>
-        <w:ind w:left="1416" w:firstLine="708"/>
+        <w:ind w:left="672" w:firstLine="708"/>
         <w:jc w:val="center"/>
         <w:rPr>
           <w:rFonts w:ascii="Times New Roman" w:eastAsiaTheme="minorEastAsia" w:hAnsi="Times New Roman" w:cs="Times New Roman"/>
@@ -2395,7 +2599,7 @@
     </w:p>
     <w:p>
       <w:pPr>
-        <w:ind w:left="2172" w:firstLine="708"/>
+        <w:ind w:left="1428" w:firstLine="708"/>
         <w:rPr>
           <w:rFonts w:ascii="Times New Roman" w:eastAsiaTheme="minorEastAsia" w:hAnsi="Times New Roman" w:cs="Times New Roman"/>
           <w:b/>
@@ -2411,7 +2615,7 @@
     </w:p>
     <w:p>
       <w:pPr>
-        <w:ind w:left="1416" w:firstLine="708"/>
+        <w:ind w:left="672" w:firstLine="708"/>
         <w:jc w:val="center"/>
         <w:rPr>
           <w:rFonts w:ascii="Times New Roman" w:eastAsiaTheme="minorEastAsia" w:hAnsi="Times New Roman" w:cs="Times New Roman"/>
@@ -2444,13 +2648,7 @@
                 <w:rPr>
                   <w:rFonts w:ascii="Cambria Math" w:eastAsiaTheme="minorEastAsia" w:hAnsi="Cambria Math" w:cs="Times New Roman"/>
                 </w:rPr>
-                <m:t>RMS</m:t>
-              </m:r>
-              <m:r>
-                <w:rPr>
-                  <w:rFonts w:ascii="Cambria Math" w:eastAsiaTheme="minorEastAsia" w:hAnsi="Cambria Math" w:cs="Times New Roman"/>
-                </w:rPr>
-                <m:t>(SCT-013-015)</m:t>
+                <m:t>RMS(SCT-013-015)</m:t>
               </m:r>
             </m:sub>
           </m:sSub>
@@ -2474,7 +2672,13 @@
                 <w:rPr>
                   <w:rFonts w:ascii="Cambria Math" w:eastAsiaTheme="minorEastAsia" w:hAnsi="Cambria Math" w:cs="Times New Roman"/>
                 </w:rPr>
-                <m:t>sensor max-2000</m:t>
+                <m:t>sensor max-</m:t>
+              </m:r>
+              <m:r>
+                <w:rPr>
+                  <w:rFonts w:ascii="Cambria Math" w:eastAsiaTheme="minorEastAsia" w:hAnsi="Cambria Math" w:cs="Times New Roman"/>
+                </w:rPr>
+                <m:t>valor base</m:t>
               </m:r>
             </m:num>
             <m:den>
@@ -2569,7 +2773,7 @@
     </w:p>
     <w:p>
       <w:pPr>
-        <w:ind w:left="1416" w:firstLine="708"/>
+        <w:ind w:left="672" w:firstLine="708"/>
         <w:jc w:val="center"/>
         <w:rPr>
           <w:rFonts w:ascii="Times New Roman" w:eastAsiaTheme="minorEastAsia" w:hAnsi="Times New Roman" w:cs="Times New Roman"/>
@@ -2599,13 +2803,7 @@
                 <w:rPr>
                   <w:rFonts w:ascii="Cambria Math" w:eastAsiaTheme="minorEastAsia" w:hAnsi="Cambria Math" w:cs="Times New Roman"/>
                 </w:rPr>
-                <m:t>RMS</m:t>
-              </m:r>
-              <m:r>
-                <w:rPr>
-                  <w:rFonts w:ascii="Cambria Math" w:eastAsiaTheme="minorEastAsia" w:hAnsi="Cambria Math" w:cs="Times New Roman"/>
-                </w:rPr>
-                <m:t>(SCT-013-030)</m:t>
+                <m:t>RMS(SCT-013-030)</m:t>
               </m:r>
             </m:sub>
           </m:sSub>
@@ -2629,7 +2827,13 @@
                 <w:rPr>
                   <w:rFonts w:ascii="Cambria Math" w:eastAsiaTheme="minorEastAsia" w:hAnsi="Cambria Math" w:cs="Times New Roman"/>
                 </w:rPr>
-                <m:t>sensor max-2000</m:t>
+                <m:t>sensor max-</m:t>
+              </m:r>
+              <m:r>
+                <w:rPr>
+                  <w:rFonts w:ascii="Cambria Math" w:eastAsiaTheme="minorEastAsia" w:hAnsi="Cambria Math" w:cs="Times New Roman"/>
+                </w:rPr>
+                <m:t>valor base</m:t>
               </m:r>
             </m:num>
             <m:den>
@@ -2724,7 +2928,7 @@
     </w:p>
     <w:p>
       <w:pPr>
-        <w:ind w:left="1416" w:firstLine="708"/>
+        <w:ind w:left="672" w:firstLine="708"/>
         <w:jc w:val="center"/>
         <w:rPr>
           <w:rFonts w:ascii="Times New Roman" w:eastAsiaTheme="minorEastAsia" w:hAnsi="Times New Roman" w:cs="Times New Roman"/>
@@ -2738,6 +2942,12 @@
           <w:ilvl w:val="3"/>
           <w:numId w:val="2"/>
         </w:numPr>
+        <w:tabs>
+          <w:tab w:val="clear" w:pos="2880"/>
+          <w:tab w:val="num" w:pos="2136"/>
+        </w:tabs>
+        <w:ind w:left="2136"/>
+        <w:jc w:val="both"/>
         <w:rPr>
           <w:rFonts w:ascii="Times New Roman" w:eastAsiaTheme="minorEastAsia" w:hAnsi="Times New Roman" w:cs="Times New Roman"/>
         </w:rPr>
@@ -2780,6 +2990,12 @@
           <w:ilvl w:val="3"/>
           <w:numId w:val="2"/>
         </w:numPr>
+        <w:tabs>
+          <w:tab w:val="clear" w:pos="2880"/>
+          <w:tab w:val="num" w:pos="2136"/>
+        </w:tabs>
+        <w:ind w:left="2136"/>
+        <w:jc w:val="both"/>
         <w:rPr>
           <w:rFonts w:ascii="Times New Roman" w:hAnsi="Times New Roman" w:cs="Times New Roman"/>
         </w:rPr>
@@ -2798,6 +3014,12 @@
           <w:ilvl w:val="3"/>
           <w:numId w:val="2"/>
         </w:numPr>
+        <w:tabs>
+          <w:tab w:val="clear" w:pos="2880"/>
+          <w:tab w:val="num" w:pos="2136"/>
+        </w:tabs>
+        <w:ind w:left="2136"/>
+        <w:jc w:val="both"/>
         <w:rPr>
           <w:rFonts w:ascii="Times New Roman" w:hAnsi="Times New Roman" w:cs="Times New Roman"/>
         </w:rPr>
@@ -2824,7 +3046,6 @@
           <w:rFonts w:ascii="Times New Roman" w:hAnsi="Times New Roman" w:cs="Times New Roman"/>
           <w:color w:val="auto"/>
         </w:rPr>
-        <w:lastRenderedPageBreak/>
         <w:tab/>
       </w:r>
       <w:r>
@@ -2846,6 +3067,7 @@
     </w:p>
     <w:p>
       <w:pPr>
+        <w:ind w:left="1416"/>
         <w:rPr>
           <w:rFonts w:ascii="Times New Roman" w:hAnsi="Times New Roman" w:cs="Times New Roman"/>
         </w:rPr>
@@ -2854,10 +3076,28 @@
         <w:tab/>
       </w:r>
       <w:r>
-        <w:tab/>
-      </w:r>
-      <w:r>
-        <w:tab/>
+        <w:rPr>
+          <w:rFonts w:ascii="Times New Roman" w:hAnsi="Times New Roman" w:cs="Times New Roman"/>
+        </w:rPr>
+        <w:t>Igualmente ao experimento 1, o</w:t>
+      </w:r>
+      <w:r>
+        <w:rPr>
+          <w:rFonts w:ascii="Times New Roman" w:hAnsi="Times New Roman" w:cs="Times New Roman"/>
+        </w:rPr>
+        <w:t>s</w:t>
+      </w:r>
+      <w:r>
+        <w:rPr>
+          <w:rFonts w:ascii="Times New Roman" w:hAnsi="Times New Roman" w:cs="Times New Roman"/>
+        </w:rPr>
+        <w:t xml:space="preserve"> resultado</w:t>
+      </w:r>
+      <w:r>
+        <w:rPr>
+          <w:rFonts w:ascii="Times New Roman" w:hAnsi="Times New Roman" w:cs="Times New Roman"/>
+        </w:rPr>
+        <w:t>s medidos pelo sensor não deverão estar a uma distância maior que 2%, que é o erro do sensor.</w:t>
       </w:r>
       <w:r>
         <w:rPr>
@@ -2924,6 +3164,7 @@
     </w:p>
     <w:p>
       <w:r>
+        <w:lastRenderedPageBreak/>
         <w:tab/>
       </w:r>
       <w:r>
@@ -3045,7 +3286,7 @@
 </file>
 
 <file path=word/numbering.xml><?xml version="1.0" encoding="utf-8"?>
-<w:numbering xmlns:wpc="http://schemas.microsoft.com/office/word/2010/wordprocessingCanvas" xmlns:cx="http://schemas.microsoft.com/office/drawing/2014/chartex" xmlns:cx1="http://schemas.microsoft.com/office/drawing/2015/9/8/chartex" xmlns:cx2="http://schemas.microsoft.com/office/drawing/2015/10/21/chartex" xmlns:cx3="http://schemas.microsoft.com/office/drawing/2016/5/9/chartex" xmlns:cx4="http://schemas.microsoft.com/office/drawing/2016/5/10/chartex" xmlns:cx5="http://schemas.microsoft.com/office/drawing/2016/5/11/chartex" xmlns:cx6="http://schemas.microsoft.com/office/drawing/2016/5/12/chartex" xmlns:cx7="http://schemas.microsoft.com/office/drawing/2016/5/13/chartex" xmlns:cx8="http://schemas.microsoft.com/office/drawing/2016/5/14/chartex" xmlns:mc="http://schemas.openxmlformats.org/markup-compatibility/2006" xmlns:aink="http://schemas.microsoft.com/office/drawing/2016/ink" xmlns:am3d="http://schemas.microsoft.com/office/drawing/2017/model3d" xmlns:o="urn:schemas-microsoft-com:office:office" xmlns:oel="http://schemas.microsoft.com/office/2019/extlst" xmlns:r="http://schemas.openxmlformats.org/officeDocument/2006/relationships" xmlns:m="http://schemas.openxmlformats.org/officeDocument/2006/math" xmlns:v="urn:schemas-microsoft-com:vml" xmlns:wp14="http://schemas.microsoft.com/office/word/2010/wordprocessingDrawing" xmlns:wp="http://schemas.openxmlformats.org/drawingml/2006/wordprocessingDrawing" xmlns:w10="urn:schemas-microsoft-com:office:word" xmlns:w="http://schemas.openxmlformats.org/wordprocessingml/2006/main" xmlns:w14="http://schemas.microsoft.com/office/word/2010/wordml" xmlns:w15="http://schemas.microsoft.com/office/word/2012/wordml" xmlns:w16cex="http://schemas.microsoft.com/office/word/2018/wordml/cex" xmlns:w16cid="http://schemas.microsoft.com/office/word/2016/wordml/cid" xmlns:w16="http://schemas.microsoft.com/office/word/2018/wordml" xmlns:w16sdtdh="http://schemas.microsoft.com/office/word/2020/wordml/sdtdatahash" xmlns:w16se="http://schemas.microsoft.com/office/word/2015/wordml/symex" xmlns:wpg="http://schemas.microsoft.com/office/word/2010/wordprocessingGroup" xmlns:wpi="http://schemas.microsoft.com/office/word/2010/wordprocessingInk" xmlns:wne="http://schemas.microsoft.com/office/word/2006/wordml" xmlns:wps="http://schemas.microsoft.com/office/word/2010/wordprocessingShape" mc:Ignorable="w14 w15 w16se w16cid w16 w16cex w16sdtdh wp14">
+<w:numbering xmlns:wpc="http://schemas.microsoft.com/office/word/2010/wordprocessingCanvas" xmlns:cx="http://schemas.microsoft.com/office/drawing/2014/chartex" xmlns:cx1="http://schemas.microsoft.com/office/drawing/2015/9/8/chartex" xmlns:cx2="http://schemas.microsoft.com/office/drawing/2015/10/21/chartex" xmlns:cx3="http://schemas.microsoft.com/office/drawing/2016/5/9/chartex" xmlns:cx4="http://schemas.microsoft.com/office/drawing/2016/5/10/chartex" xmlns:cx5="http://schemas.microsoft.com/office/drawing/2016/5/11/chartex" xmlns:cx6="http://schemas.microsoft.com/office/drawing/2016/5/12/chartex" xmlns:cx7="http://schemas.microsoft.com/office/drawing/2016/5/13/chartex" xmlns:cx8="http://schemas.microsoft.com/office/drawing/2016/5/14/chartex" xmlns:mc="http://schemas.openxmlformats.org/markup-compatibility/2006" xmlns:aink="http://schemas.microsoft.com/office/drawing/2016/ink" xmlns:am3d="http://schemas.microsoft.com/office/drawing/2017/model3d" xmlns:o="urn:schemas-microsoft-com:office:office" xmlns:r="http://schemas.openxmlformats.org/officeDocument/2006/relationships" xmlns:m="http://schemas.openxmlformats.org/officeDocument/2006/math" xmlns:v="urn:schemas-microsoft-com:vml" xmlns:wp14="http://schemas.microsoft.com/office/word/2010/wordprocessingDrawing" xmlns:wp="http://schemas.openxmlformats.org/drawingml/2006/wordprocessingDrawing" xmlns:w10="urn:schemas-microsoft-com:office:word" xmlns:w="http://schemas.openxmlformats.org/wordprocessingml/2006/main" xmlns:w14="http://schemas.microsoft.com/office/word/2010/wordml" xmlns:w15="http://schemas.microsoft.com/office/word/2012/wordml" xmlns:w16cex="http://schemas.microsoft.com/office/word/2018/wordml/cex" xmlns:w16cid="http://schemas.microsoft.com/office/word/2016/wordml/cid" xmlns:w16="http://schemas.microsoft.com/office/word/2018/wordml" xmlns:w16sdtdh="http://schemas.microsoft.com/office/word/2020/wordml/sdtdatahash" xmlns:w16se="http://schemas.microsoft.com/office/word/2015/wordml/symex" xmlns:wpg="http://schemas.microsoft.com/office/word/2010/wordprocessingGroup" xmlns:wpi="http://schemas.microsoft.com/office/word/2010/wordprocessingInk" xmlns:wne="http://schemas.microsoft.com/office/word/2006/wordml" xmlns:wps="http://schemas.microsoft.com/office/word/2010/wordprocessingShape" mc:Ignorable="w14 w15 w16se w16cid w16 w16cex w16sdtdh wp14">
   <w:abstractNum w:abstractNumId="0" w15:restartNumberingAfterBreak="0">
     <w:nsid w:val="0D8C5725"/>
     <w:multiLevelType w:val="multilevel"/>
@@ -3736,19 +3977,19 @@
       </w:pPr>
     </w:lvl>
   </w:abstractNum>
-  <w:num w:numId="1" w16cid:durableId="456412235">
+  <w:num w:numId="1">
     <w:abstractNumId w:val="3"/>
   </w:num>
-  <w:num w:numId="2" w16cid:durableId="1726374620">
+  <w:num w:numId="2">
     <w:abstractNumId w:val="0"/>
   </w:num>
-  <w:num w:numId="3" w16cid:durableId="1543863691">
+  <w:num w:numId="3">
     <w:abstractNumId w:val="2"/>
   </w:num>
-  <w:num w:numId="4" w16cid:durableId="1481271638">
+  <w:num w:numId="4">
     <w:abstractNumId w:val="5"/>
   </w:num>
-  <w:num w:numId="5" w16cid:durableId="724135846">
+  <w:num w:numId="5">
     <w:abstractNumId w:val="0"/>
     <w:lvlOverride w:ilvl="0">
       <w:startOverride w:val="1"/>
@@ -3778,13 +4019,13 @@
       <w:startOverride w:val="1"/>
     </w:lvlOverride>
   </w:num>
-  <w:num w:numId="6" w16cid:durableId="1183978361">
+  <w:num w:numId="6">
     <w:abstractNumId w:val="6"/>
   </w:num>
-  <w:num w:numId="7" w16cid:durableId="163474676">
+  <w:num w:numId="7">
     <w:abstractNumId w:val="4"/>
   </w:num>
-  <w:num w:numId="8" w16cid:durableId="1882403679">
+  <w:num w:numId="8">
     <w:abstractNumId w:val="1"/>
   </w:num>
 </w:numbering>
@@ -4449,6 +4690,25 @@
       <w:color w:val="808080"/>
     </w:rPr>
   </w:style>
+  <w:style w:type="table" w:styleId="TabelacomGrelha">
+    <w:name w:val="Table Grid"/>
+    <w:basedOn w:val="Tabelanormal"/>
+    <w:uiPriority w:val="39"/>
+    <w:rsid w:val="002065CB"/>
+    <w:pPr>
+      <w:spacing w:after="0" w:line="240" w:lineRule="auto"/>
+    </w:pPr>
+    <w:tblPr>
+      <w:tblBorders>
+        <w:top w:val="single" w:sz="4" w:space="0" w:color="auto"/>
+        <w:left w:val="single" w:sz="4" w:space="0" w:color="auto"/>
+        <w:bottom w:val="single" w:sz="4" w:space="0" w:color="auto"/>
+        <w:right w:val="single" w:sz="4" w:space="0" w:color="auto"/>
+        <w:insideH w:val="single" w:sz="4" w:space="0" w:color="auto"/>
+        <w:insideV w:val="single" w:sz="4" w:space="0" w:color="auto"/>
+      </w:tblBorders>
+    </w:tblPr>
+  </w:style>
 </w:styles>
 </file>
 

</xml_diff>